<commit_message>
body and functions DONE
</commit_message>
<xml_diff>
--- a/doc/Grammar-rules.docx
+++ b/doc/Grammar-rules.docx
@@ -249,15 +249,48 @@
         <w:rPr>
           <w:lang w:val="en-US"/>
         </w:rPr>
-        <w:t xml:space="preserve">, TRUE, FALSE, EOF, EOL  </w:t>
-      </w:r>
-      <w:r>
-        <w:rPr>
-          <w:lang w:val="en-US"/>
-        </w:rPr>
-        <w:tab/>
+        <w:t>, TRUE, FALSE, EOF, EOL</w:t>
+      </w:r>
+      <w:r>
+        <w:rPr>
+          <w:lang w:val="en-US"/>
+        </w:rPr>
+        <w:t>, FUNC(</w:t>
+      </w:r>
+      <w:proofErr w:type="spellStart"/>
+      <w:r>
+        <w:rPr>
+          <w:lang w:val="en-US"/>
+        </w:rPr>
+        <w:t>jen</w:t>
+      </w:r>
+      <w:proofErr w:type="spellEnd"/>
+      <w:r>
+        <w:rPr>
+          <w:lang w:val="en-US"/>
+        </w:rPr>
         <w:t xml:space="preserve"> </w:t>
       </w:r>
+      <w:proofErr w:type="spellStart"/>
+      <w:r>
+        <w:rPr>
+          <w:lang w:val="en-US"/>
+        </w:rPr>
+        <w:t>speciální</w:t>
+      </w:r>
+      <w:proofErr w:type="spellEnd"/>
+      <w:r>
+        <w:rPr>
+          <w:lang w:val="en-US"/>
+        </w:rPr>
+        <w:t xml:space="preserve"> K word..)</w:t>
+      </w:r>
+      <w:r>
+        <w:rPr>
+          <w:lang w:val="en-US"/>
+        </w:rPr>
+        <w:t>, ASSIGN</w:t>
+      </w:r>
     </w:p>
     <w:p>
       <w:pPr>
@@ -286,7 +319,400 @@
         <w:rPr>
           <w:lang w:val="en-US"/>
         </w:rPr>
-        <w:t>&lt;prog&gt;</w:t>
+        <w:t>&lt;prog&gt;, &lt;</w:t>
+      </w:r>
+      <w:proofErr w:type="spellStart"/>
+      <w:r>
+        <w:rPr>
+          <w:lang w:val="en-US"/>
+        </w:rPr>
+        <w:t>func</w:t>
+      </w:r>
+      <w:proofErr w:type="spellEnd"/>
+      <w:r>
+        <w:rPr>
+          <w:lang w:val="en-US"/>
+        </w:rPr>
+        <w:t>&gt;, &lt;param&gt;, &lt;</w:t>
+      </w:r>
+      <w:proofErr w:type="spellStart"/>
+      <w:r>
+        <w:rPr>
+          <w:lang w:val="en-US"/>
+        </w:rPr>
+        <w:t>retval</w:t>
+      </w:r>
+      <w:proofErr w:type="spellEnd"/>
+      <w:r>
+        <w:rPr>
+          <w:lang w:val="en-US"/>
+        </w:rPr>
+        <w:t>&gt;, &lt;</w:t>
+      </w:r>
+      <w:proofErr w:type="spellStart"/>
+      <w:r>
+        <w:rPr>
+          <w:lang w:val="en-US"/>
+        </w:rPr>
+        <w:t>retvals</w:t>
+      </w:r>
+      <w:proofErr w:type="spellEnd"/>
+      <w:r>
+        <w:rPr>
+          <w:lang w:val="en-US"/>
+        </w:rPr>
+        <w:t>&gt;, &lt;body&gt;, &lt;</w:t>
+      </w:r>
+      <w:proofErr w:type="spellStart"/>
+      <w:r>
+        <w:rPr>
+          <w:lang w:val="en-US"/>
+        </w:rPr>
+        <w:t>f_retval</w:t>
+      </w:r>
+      <w:proofErr w:type="spellEnd"/>
+      <w:r>
+        <w:rPr>
+          <w:lang w:val="en-US"/>
+        </w:rPr>
+        <w:t>&gt;, &lt;expr&gt;</w:t>
+      </w:r>
+    </w:p>
+    <w:p>
+      <w:pPr>
+        <w:pStyle w:val="Nadpis2"/>
+        <w:numPr>
+          <w:ilvl w:val="0"/>
+          <w:numId w:val="1"/>
+        </w:numPr>
+      </w:pPr>
+      <w:proofErr w:type="spellStart"/>
+      <w:r>
+        <w:t>Rules</w:t>
+      </w:r>
+      <w:proofErr w:type="spellEnd"/>
+    </w:p>
+    <w:p>
+      <w:r>
+        <w:t xml:space="preserve">-------------------Funkce, tělo programu, definice funkcí a návratových </w:t>
+      </w:r>
+      <w:proofErr w:type="spellStart"/>
+      <w:r>
+        <w:t>paramatrů</w:t>
+      </w:r>
+      <w:proofErr w:type="spellEnd"/>
+      <w:r>
+        <w:t>-------------------</w:t>
+      </w:r>
+    </w:p>
+    <w:p>
+      <w:pPr>
+        <w:pStyle w:val="Odstavecseseznamem"/>
+        <w:numPr>
+          <w:ilvl w:val="1"/>
+          <w:numId w:val="1"/>
+        </w:numPr>
+      </w:pPr>
+      <w:r>
+        <w:t>&lt;</w:t>
+      </w:r>
+      <w:proofErr w:type="spellStart"/>
+      <w:r>
+        <w:t>p</w:t>
+      </w:r>
+      <w:r>
+        <w:t>rog</w:t>
+      </w:r>
+      <w:proofErr w:type="spellEnd"/>
+      <w:r>
+        <w:t>&gt;</w:t>
+      </w:r>
+    </w:p>
+    <w:p>
+      <w:pPr>
+        <w:pStyle w:val="Odstavecseseznamem"/>
+        <w:numPr>
+          <w:ilvl w:val="2"/>
+          <w:numId w:val="1"/>
+        </w:numPr>
+      </w:pPr>
+      <w:r>
+        <w:t>&lt;</w:t>
+      </w:r>
+      <w:proofErr w:type="spellStart"/>
+      <w:r>
+        <w:t>prog</w:t>
+      </w:r>
+      <w:proofErr w:type="spellEnd"/>
+      <w:r>
+        <w:t>&gt;</w:t>
+      </w:r>
+      <w:r>
+        <w:t xml:space="preserve"> -&gt; PACKAGE</w:t>
+      </w:r>
+      <w:r>
+        <w:t>_MAIN &lt;</w:t>
+      </w:r>
+      <w:proofErr w:type="spellStart"/>
+      <w:r>
+        <w:t>func</w:t>
+      </w:r>
+      <w:proofErr w:type="spellEnd"/>
+      <w:r>
+        <w:t>&gt;</w:t>
+      </w:r>
+    </w:p>
+    <w:p>
+      <w:pPr>
+        <w:pStyle w:val="Odstavecseseznamem"/>
+        <w:numPr>
+          <w:ilvl w:val="2"/>
+          <w:numId w:val="1"/>
+        </w:numPr>
+      </w:pPr>
+      <w:r>
+        <w:t>&lt;</w:t>
+      </w:r>
+      <w:proofErr w:type="spellStart"/>
+      <w:r>
+        <w:t>prog</w:t>
+      </w:r>
+      <w:proofErr w:type="spellEnd"/>
+      <w:r>
+        <w:t>&gt; -&gt; EOF</w:t>
+      </w:r>
+    </w:p>
+    <w:p>
+      <w:pPr>
+        <w:pStyle w:val="Odstavecseseznamem"/>
+        <w:numPr>
+          <w:ilvl w:val="1"/>
+          <w:numId w:val="1"/>
+        </w:numPr>
+      </w:pPr>
+      <w:r>
+        <w:t>&lt;</w:t>
+      </w:r>
+      <w:proofErr w:type="spellStart"/>
+      <w:r>
+        <w:t>func</w:t>
+      </w:r>
+      <w:proofErr w:type="spellEnd"/>
+      <w:r>
+        <w:t>&gt;</w:t>
+      </w:r>
+    </w:p>
+    <w:p>
+      <w:pPr>
+        <w:pStyle w:val="Odstavecseseznamem"/>
+        <w:numPr>
+          <w:ilvl w:val="2"/>
+          <w:numId w:val="1"/>
+        </w:numPr>
+      </w:pPr>
+      <w:r>
+        <w:t>&lt;</w:t>
+      </w:r>
+      <w:proofErr w:type="spellStart"/>
+      <w:r>
+        <w:t>func</w:t>
+      </w:r>
+      <w:proofErr w:type="spellEnd"/>
+      <w:r>
+        <w:t xml:space="preserve">&gt;-&gt; </w:t>
+      </w:r>
+      <w:r>
+        <w:rPr>
+          <w:lang w:val="en-US"/>
+        </w:rPr>
+        <w:t>FUNC</w:t>
+      </w:r>
+      <w:r>
+        <w:t xml:space="preserve"> </w:t>
+      </w:r>
+      <w:proofErr w:type="gramStart"/>
+      <w:r>
+        <w:t xml:space="preserve">ID  </w:t>
+      </w:r>
+      <w:r>
+        <w:rPr>
+          <w:lang w:val="en-US"/>
+        </w:rPr>
+        <w:t>L</w:t>
+      </w:r>
+      <w:proofErr w:type="gramEnd"/>
+      <w:r>
+        <w:rPr>
+          <w:lang w:val="en-US"/>
+        </w:rPr>
+        <w:t xml:space="preserve">_VINCL &lt;param&gt; </w:t>
+      </w:r>
+      <w:r>
+        <w:rPr>
+          <w:lang w:val="en-US"/>
+        </w:rPr>
+        <w:t>&lt;</w:t>
+      </w:r>
+      <w:proofErr w:type="spellStart"/>
+      <w:r>
+        <w:rPr>
+          <w:lang w:val="en-US"/>
+        </w:rPr>
+        <w:t>retvals</w:t>
+      </w:r>
+      <w:proofErr w:type="spellEnd"/>
+      <w:r>
+        <w:rPr>
+          <w:lang w:val="en-US"/>
+        </w:rPr>
+        <w:t>&gt;</w:t>
+      </w:r>
+      <w:r>
+        <w:rPr>
+          <w:lang w:val="en-US"/>
+        </w:rPr>
+        <w:t xml:space="preserve"> L_BRAC &lt;</w:t>
+      </w:r>
+      <w:r>
+        <w:rPr>
+          <w:lang w:val="en-US"/>
+        </w:rPr>
+        <w:t>body</w:t>
+      </w:r>
+      <w:r>
+        <w:rPr>
+          <w:lang w:val="en-US"/>
+        </w:rPr>
+        <w:t xml:space="preserve">&gt; </w:t>
+      </w:r>
+      <w:r>
+        <w:rPr>
+          <w:lang w:val="en-US"/>
+        </w:rPr>
+        <w:t>&lt;</w:t>
+      </w:r>
+      <w:proofErr w:type="spellStart"/>
+      <w:r>
+        <w:rPr>
+          <w:lang w:val="en-US"/>
+        </w:rPr>
+        <w:t>f_retvals</w:t>
+      </w:r>
+      <w:proofErr w:type="spellEnd"/>
+      <w:r>
+        <w:rPr>
+          <w:lang w:val="en-US"/>
+        </w:rPr>
+        <w:t xml:space="preserve">&gt; </w:t>
+      </w:r>
+      <w:r>
+        <w:rPr>
+          <w:lang w:val="en-US"/>
+        </w:rPr>
+        <w:t>R_BRAC</w:t>
+      </w:r>
+    </w:p>
+    <w:p>
+      <w:pPr>
+        <w:pStyle w:val="Odstavecseseznamem"/>
+        <w:numPr>
+          <w:ilvl w:val="1"/>
+          <w:numId w:val="1"/>
+        </w:numPr>
+      </w:pPr>
+      <w:r>
+        <w:rPr>
+          <w:lang w:val="en-US"/>
+        </w:rPr>
+        <w:t>&lt;param&gt;</w:t>
+      </w:r>
+    </w:p>
+    <w:p>
+      <w:pPr>
+        <w:pStyle w:val="Odstavecseseznamem"/>
+        <w:numPr>
+          <w:ilvl w:val="2"/>
+          <w:numId w:val="1"/>
+        </w:numPr>
+      </w:pPr>
+      <w:r>
+        <w:rPr>
+          <w:lang w:val="en-US"/>
+        </w:rPr>
+        <w:t>&lt;param&gt; -</w:t>
+      </w:r>
+      <w:proofErr w:type="gramStart"/>
+      <w:r>
+        <w:rPr>
+          <w:lang w:val="en-US"/>
+        </w:rPr>
+        <w:t>&gt;</w:t>
+      </w:r>
+      <w:r>
+        <w:rPr>
+          <w:lang w:val="en-US"/>
+        </w:rPr>
+        <w:t xml:space="preserve"> </w:t>
+      </w:r>
+      <w:r>
+        <w:rPr>
+          <w:lang w:val="en-US"/>
+        </w:rPr>
+        <w:t xml:space="preserve"> R</w:t>
+      </w:r>
+      <w:proofErr w:type="gramEnd"/>
+      <w:r>
+        <w:rPr>
+          <w:lang w:val="en-US"/>
+        </w:rPr>
+        <w:t>_VINCL</w:t>
+      </w:r>
+    </w:p>
+    <w:p>
+      <w:pPr>
+        <w:pStyle w:val="Odstavecseseznamem"/>
+        <w:numPr>
+          <w:ilvl w:val="2"/>
+          <w:numId w:val="1"/>
+        </w:numPr>
+      </w:pPr>
+      <w:r>
+        <w:rPr>
+          <w:lang w:val="en-US"/>
+        </w:rPr>
+        <w:t>&lt;param&gt; -</w:t>
+      </w:r>
+      <w:proofErr w:type="gramStart"/>
+      <w:r>
+        <w:rPr>
+          <w:lang w:val="en-US"/>
+        </w:rPr>
+        <w:t>&gt;</w:t>
+      </w:r>
+      <w:r>
+        <w:rPr>
+          <w:lang w:val="en-US"/>
+        </w:rPr>
+        <w:t xml:space="preserve"> </w:t>
+      </w:r>
+      <w:r>
+        <w:rPr>
+          <w:lang w:val="en-US"/>
+        </w:rPr>
+        <w:t xml:space="preserve"> COMMA</w:t>
+      </w:r>
+      <w:proofErr w:type="gramEnd"/>
+      <w:r>
+        <w:rPr>
+          <w:lang w:val="en-US"/>
+        </w:rPr>
+        <w:t xml:space="preserve"> [</w:t>
+      </w:r>
+      <w:r>
+        <w:rPr>
+          <w:lang w:val="en-US"/>
+        </w:rPr>
+        <w:t>INT</w:t>
       </w:r>
       <w:r>
         <w:rPr>
@@ -298,73 +724,193 @@
         <w:rPr>
           <w:lang w:val="en-US"/>
         </w:rPr>
-        <w:t xml:space="preserve"> &lt;</w:t>
-      </w:r>
-      <w:proofErr w:type="spellStart"/>
-      <w:r>
-        <w:rPr>
-          <w:lang w:val="en-US"/>
-        </w:rPr>
-        <w:t>func</w:t>
-      </w:r>
-      <w:proofErr w:type="spellEnd"/>
-      <w:r>
-        <w:rPr>
-          <w:lang w:val="en-US"/>
-        </w:rPr>
-        <w:t>&gt;, &lt;body&gt;, &lt;expr&gt;,</w:t>
-      </w:r>
-      <w:r>
-        <w:rPr>
-          <w:lang w:val="en-US"/>
-        </w:rPr>
-        <w:t xml:space="preserve"> &lt;type</w:t>
-      </w:r>
-      <w:r>
-        <w:t>&gt;, &lt;</w:t>
-      </w:r>
-      <w:r>
-        <w:rPr>
-          <w:lang w:val="en-US"/>
-        </w:rPr>
-        <w:t>body</w:t>
-      </w:r>
+        <w:t xml:space="preserve"> </w:t>
+      </w:r>
+      <w:r>
+        <w:rPr>
+          <w:lang w:val="en-US"/>
+        </w:rPr>
+        <w:t>DOUBLE</w:t>
+      </w:r>
+      <w:r>
+        <w:rPr>
+          <w:lang w:val="en-US"/>
+        </w:rPr>
+        <w:t xml:space="preserve">, </w:t>
+      </w:r>
+      <w:r>
+        <w:rPr>
+          <w:lang w:val="en-US"/>
+        </w:rPr>
+        <w:t>STRING</w:t>
+      </w:r>
+      <w:r>
+        <w:rPr>
+          <w:lang w:val="en-US"/>
+        </w:rPr>
+        <w:t>,]</w:t>
+      </w:r>
+      <w:r>
+        <w:rPr>
+          <w:lang w:val="en-US"/>
+        </w:rPr>
+        <w:t xml:space="preserve"> ID &lt;param&gt;</w:t>
+      </w:r>
+    </w:p>
+    <w:p>
+      <w:pPr>
+        <w:pStyle w:val="Odstavecseseznamem"/>
+        <w:numPr>
+          <w:ilvl w:val="1"/>
+          <w:numId w:val="1"/>
+        </w:numPr>
+      </w:pPr>
+      <w:r>
+        <w:rPr>
+          <w:lang w:val="en-US"/>
+        </w:rPr>
+        <w:t>&lt;</w:t>
+      </w:r>
+      <w:proofErr w:type="spellStart"/>
+      <w:r>
+        <w:rPr>
+          <w:lang w:val="en-US"/>
+        </w:rPr>
+        <w:t>retvals</w:t>
+      </w:r>
+      <w:proofErr w:type="spellEnd"/>
       <w:r>
         <w:rPr>
           <w:lang w:val="en-US"/>
         </w:rPr>
         <w:t>&gt;</w:t>
       </w:r>
-      <w:r>
-        <w:rPr>
-          <w:lang w:val="en-US"/>
-        </w:rPr>
-        <w:t xml:space="preserve">, </w:t>
-      </w:r>
+    </w:p>
+    <w:p>
+      <w:pPr>
+        <w:pStyle w:val="Odstavecseseznamem"/>
+        <w:numPr>
+          <w:ilvl w:val="2"/>
+          <w:numId w:val="1"/>
+        </w:numPr>
+      </w:pPr>
       <w:r>
         <w:rPr>
           <w:lang w:val="en-US"/>
         </w:rPr>
         <w:t>&lt;</w:t>
       </w:r>
-      <w:r>
-        <w:rPr>
-          <w:lang w:val="en-US"/>
-        </w:rPr>
-        <w:t>def</w:t>
-      </w:r>
+      <w:proofErr w:type="spellStart"/>
+      <w:r>
+        <w:rPr>
+          <w:lang w:val="en-US"/>
+        </w:rPr>
+        <w:t>retvals</w:t>
+      </w:r>
+      <w:proofErr w:type="spellEnd"/>
+      <w:r>
+        <w:rPr>
+          <w:lang w:val="en-US"/>
+        </w:rPr>
+        <w:t>&gt; -&gt; L_VINCL &lt;</w:t>
+      </w:r>
+      <w:proofErr w:type="spellStart"/>
+      <w:r>
+        <w:rPr>
+          <w:lang w:val="en-US"/>
+        </w:rPr>
+        <w:t>retval</w:t>
+      </w:r>
+      <w:proofErr w:type="spellEnd"/>
+      <w:r>
+        <w:rPr>
+          <w:lang w:val="en-US"/>
+        </w:rPr>
+        <w:t>&gt; R_VINCL</w:t>
+      </w:r>
+    </w:p>
+    <w:p>
+      <w:pPr>
+        <w:pStyle w:val="Odstavecseseznamem"/>
+        <w:numPr>
+          <w:ilvl w:val="2"/>
+          <w:numId w:val="1"/>
+        </w:numPr>
+      </w:pPr>
+      <w:r>
+        <w:rPr>
+          <w:lang w:val="en-US"/>
+        </w:rPr>
+        <w:t>&lt;</w:t>
+      </w:r>
+      <w:proofErr w:type="spellStart"/>
+      <w:r>
+        <w:rPr>
+          <w:lang w:val="en-US"/>
+        </w:rPr>
+        <w:t>retvals</w:t>
+      </w:r>
+      <w:proofErr w:type="spellEnd"/>
+      <w:r>
+        <w:rPr>
+          <w:lang w:val="en-US"/>
+        </w:rPr>
+        <w:t xml:space="preserve">&gt; -&gt; </w:t>
+      </w:r>
+      <w:r>
+        <w:rPr>
+          <w:rFonts w:ascii="Consolas" w:hAnsi="Consolas"/>
+          <w:color w:val="24292E"/>
+          <w:sz w:val="18"/>
+          <w:szCs w:val="18"/>
+          <w:shd w:val="clear" w:color="auto" w:fill="FFFFFF"/>
+        </w:rPr>
+        <w:t>ε</w:t>
+      </w:r>
+    </w:p>
+    <w:p>
+      <w:pPr>
+        <w:pStyle w:val="Odstavecseseznamem"/>
+        <w:numPr>
+          <w:ilvl w:val="1"/>
+          <w:numId w:val="1"/>
+        </w:numPr>
+        <w:rPr>
+          <w:lang w:val="en-US"/>
+        </w:rPr>
+      </w:pPr>
+      <w:r>
+        <w:rPr>
+          <w:lang w:val="en-US"/>
+        </w:rPr>
+        <w:t>&lt;</w:t>
+      </w:r>
+      <w:proofErr w:type="spellStart"/>
+      <w:r>
+        <w:rPr>
+          <w:lang w:val="en-US"/>
+        </w:rPr>
+        <w:t>retval</w:t>
+      </w:r>
+      <w:proofErr w:type="spellEnd"/>
       <w:r>
         <w:rPr>
           <w:lang w:val="en-US"/>
         </w:rPr>
         <w:t>&gt;</w:t>
       </w:r>
-      <w:r>
-        <w:rPr>
-          <w:lang w:val="en-US"/>
-        </w:rPr>
-        <w:t xml:space="preserve">, </w:t>
-      </w:r>
+    </w:p>
+    <w:p>
+      <w:pPr>
+        <w:pStyle w:val="Odstavecseseznamem"/>
+        <w:numPr>
+          <w:ilvl w:val="2"/>
+          <w:numId w:val="1"/>
+        </w:numPr>
+        <w:rPr>
+          <w:lang w:val="en-US"/>
+        </w:rPr>
+      </w:pPr>
       <w:r>
         <w:rPr>
           <w:lang w:val="en-US"/>
@@ -376,7 +922,83 @@
         <w:rPr>
           <w:lang w:val="en-US"/>
         </w:rPr>
-        <w:t>retval_n</w:t>
+        <w:t>retval</w:t>
+      </w:r>
+      <w:proofErr w:type="spellEnd"/>
+      <w:r>
+        <w:rPr>
+          <w:lang w:val="en-US"/>
+        </w:rPr>
+        <w:t>&gt; -&gt;</w:t>
+      </w:r>
+      <w:r>
+        <w:rPr>
+          <w:lang w:val="en-US"/>
+        </w:rPr>
+        <w:t xml:space="preserve"> </w:t>
+      </w:r>
+      <w:r>
+        <w:rPr>
+          <w:lang w:val="en-US"/>
+        </w:rPr>
+        <w:t>[INT, DOUBLE, FLOAT</w:t>
+      </w:r>
+      <w:r>
+        <w:rPr>
+          <w:lang w:val="en-US"/>
+        </w:rPr>
+        <w:t>]</w:t>
+      </w:r>
+    </w:p>
+    <w:p>
+      <w:pPr>
+        <w:pStyle w:val="Odstavecseseznamem"/>
+        <w:numPr>
+          <w:ilvl w:val="2"/>
+          <w:numId w:val="1"/>
+        </w:numPr>
+        <w:rPr>
+          <w:lang w:val="en-US"/>
+        </w:rPr>
+      </w:pPr>
+      <w:r>
+        <w:rPr>
+          <w:lang w:val="en-US"/>
+        </w:rPr>
+        <w:t>&lt;</w:t>
+      </w:r>
+      <w:proofErr w:type="spellStart"/>
+      <w:r>
+        <w:rPr>
+          <w:lang w:val="en-US"/>
+        </w:rPr>
+        <w:t>retval</w:t>
+      </w:r>
+      <w:proofErr w:type="spellEnd"/>
+      <w:r>
+        <w:rPr>
+          <w:lang w:val="en-US"/>
+        </w:rPr>
+        <w:t xml:space="preserve">&gt;-&gt; </w:t>
+      </w:r>
+      <w:r>
+        <w:rPr>
+          <w:lang w:val="en-US"/>
+        </w:rPr>
+        <w:t>[INT, DOUBLE, FLOAT]</w:t>
+      </w:r>
+      <w:r>
+        <w:rPr>
+          <w:lang w:val="en-US"/>
+        </w:rPr>
+        <w:t xml:space="preserve"> COMMA &lt;</w:t>
+      </w:r>
+      <w:proofErr w:type="spellStart"/>
+      <w:r>
+        <w:rPr>
+          <w:lang w:val="en-US"/>
+        </w:rPr>
+        <w:t>retval</w:t>
       </w:r>
       <w:proofErr w:type="spellEnd"/>
       <w:r>
@@ -385,26 +1007,104 @@
         </w:rPr>
         <w:t>&gt;</w:t>
       </w:r>
-      <w:r>
-        <w:rPr>
-          <w:lang w:val="en-US"/>
-        </w:rPr>
-        <w:t>,</w:t>
-      </w:r>
-      <w:r>
-        <w:rPr>
-          <w:lang w:val="en-US"/>
-        </w:rPr>
-        <w:t xml:space="preserve"> &lt;param&gt;,</w:t>
-      </w:r>
-      <w:r>
-        <w:rPr>
-          <w:lang w:val="en-US"/>
+    </w:p>
+    <w:p>
+      <w:pPr>
+        <w:pStyle w:val="Odstavecseseznamem"/>
+        <w:numPr>
+          <w:ilvl w:val="1"/>
+          <w:numId w:val="1"/>
+        </w:numPr>
+        <w:rPr>
+          <w:lang w:val="en-US"/>
+        </w:rPr>
+      </w:pPr>
+      <w:r>
+        <w:rPr>
+          <w:lang w:val="en-US"/>
+        </w:rPr>
+        <w:t>&lt;</w:t>
+      </w:r>
+      <w:proofErr w:type="spellStart"/>
+      <w:r>
+        <w:rPr>
+          <w:lang w:val="en-US"/>
+        </w:rPr>
+        <w:t>f_retvals</w:t>
+      </w:r>
+      <w:proofErr w:type="spellEnd"/>
+      <w:r>
+        <w:rPr>
+          <w:lang w:val="en-US"/>
+        </w:rPr>
+        <w:t>&gt;</w:t>
+      </w:r>
+    </w:p>
+    <w:p>
+      <w:pPr>
+        <w:pStyle w:val="Odstavecseseznamem"/>
+        <w:numPr>
+          <w:ilvl w:val="2"/>
+          <w:numId w:val="1"/>
+        </w:numPr>
+        <w:rPr>
+          <w:lang w:val="en-US"/>
+        </w:rPr>
+      </w:pPr>
+      <w:r>
+        <w:rPr>
+          <w:lang w:val="en-US"/>
+        </w:rPr>
+        <w:t>&lt;</w:t>
+      </w:r>
+      <w:proofErr w:type="spellStart"/>
+      <w:r>
+        <w:rPr>
+          <w:lang w:val="en-US"/>
+        </w:rPr>
+        <w:t>f_retval</w:t>
+      </w:r>
+      <w:proofErr w:type="spellEnd"/>
+      <w:r>
+        <w:rPr>
+          <w:lang w:val="en-US"/>
+        </w:rPr>
+        <w:t>&gt; -&gt;</w:t>
+      </w:r>
+      <w:r>
+        <w:rPr>
+          <w:rFonts w:ascii="Consolas" w:hAnsi="Consolas"/>
+          <w:color w:val="24292E"/>
+          <w:sz w:val="18"/>
+          <w:szCs w:val="18"/>
+          <w:shd w:val="clear" w:color="auto" w:fill="FFFFFF"/>
         </w:rPr>
         <w:t xml:space="preserve"> </w:t>
       </w:r>
       <w:r>
         <w:rPr>
+          <w:rFonts w:ascii="Consolas" w:hAnsi="Consolas"/>
+          <w:color w:val="24292E"/>
+          <w:sz w:val="18"/>
+          <w:szCs w:val="18"/>
+          <w:shd w:val="clear" w:color="auto" w:fill="FFFFFF"/>
+        </w:rPr>
+        <w:t>ε</w:t>
+      </w:r>
+    </w:p>
+    <w:p>
+      <w:pPr>
+        <w:pStyle w:val="Odstavecseseznamem"/>
+        <w:numPr>
+          <w:ilvl w:val="2"/>
+          <w:numId w:val="1"/>
+        </w:numPr>
+        <w:rPr>
+          <w:lang w:val="en-US"/>
+        </w:rPr>
+      </w:pPr>
+      <w:r>
+        <w:rPr>
           <w:lang w:val="en-US"/>
         </w:rPr>
         <w:t>&lt;</w:t>
@@ -414,7 +1114,21 @@
         <w:rPr>
           <w:lang w:val="en-US"/>
         </w:rPr>
-        <w:t>param_n</w:t>
+        <w:t>f_retval</w:t>
+      </w:r>
+      <w:proofErr w:type="spellEnd"/>
+      <w:r>
+        <w:rPr>
+          <w:lang w:val="en-US"/>
+        </w:rPr>
+        <w:t>&gt; -&gt; &lt;</w:t>
+      </w:r>
+      <w:proofErr w:type="spellStart"/>
+      <w:r>
+        <w:rPr>
+          <w:lang w:val="en-US"/>
+        </w:rPr>
+        <w:t>f_retval</w:t>
       </w:r>
       <w:proofErr w:type="spellEnd"/>
       <w:r>
@@ -426,38 +1140,33 @@
     </w:p>
     <w:p>
       <w:pPr>
-        <w:pStyle w:val="Nadpis2"/>
-        <w:numPr>
-          <w:ilvl w:val="0"/>
-          <w:numId w:val="1"/>
-        </w:numPr>
-      </w:pPr>
-      <w:proofErr w:type="spellStart"/>
-      <w:r>
-        <w:t>Rules</w:t>
-      </w:r>
-      <w:proofErr w:type="spellEnd"/>
-    </w:p>
-    <w:p>
-      <w:pPr>
         <w:pStyle w:val="Odstavecseseznamem"/>
         <w:numPr>
           <w:ilvl w:val="1"/>
           <w:numId w:val="1"/>
         </w:numPr>
-      </w:pPr>
-      <w:r>
+        <w:rPr>
+          <w:lang w:val="en-US"/>
+        </w:rPr>
+      </w:pPr>
+      <w:r>
+        <w:rPr>
+          <w:lang w:val="en-US"/>
+        </w:rPr>
         <w:t>&lt;</w:t>
       </w:r>
       <w:proofErr w:type="spellStart"/>
       <w:r>
-        <w:t>p</w:t>
-      </w:r>
-      <w:r>
-        <w:t>rog</w:t>
-      </w:r>
-      <w:proofErr w:type="spellEnd"/>
-      <w:r>
+        <w:rPr>
+          <w:lang w:val="en-US"/>
+        </w:rPr>
+        <w:t>f_retval</w:t>
+      </w:r>
+      <w:proofErr w:type="spellEnd"/>
+      <w:r>
+        <w:rPr>
+          <w:lang w:val="en-US"/>
+        </w:rPr>
         <w:t>&gt;</w:t>
       </w:r>
     </w:p>
@@ -468,349 +1177,111 @@
           <w:ilvl w:val="2"/>
           <w:numId w:val="1"/>
         </w:numPr>
-      </w:pPr>
-      <w:r>
+        <w:rPr>
+          <w:lang w:val="en-US"/>
+        </w:rPr>
+      </w:pPr>
+      <w:r>
+        <w:rPr>
+          <w:lang w:val="en-US"/>
+        </w:rPr>
         <w:t>&lt;</w:t>
       </w:r>
       <w:proofErr w:type="spellStart"/>
       <w:r>
-        <w:t>prog</w:t>
-      </w:r>
-      <w:proofErr w:type="spellEnd"/>
-      <w:r>
+        <w:rPr>
+          <w:lang w:val="en-US"/>
+        </w:rPr>
+        <w:t>f_retval</w:t>
+      </w:r>
+      <w:proofErr w:type="spellEnd"/>
+      <w:r>
+        <w:rPr>
+          <w:lang w:val="en-US"/>
+        </w:rPr>
+        <w:t>&gt; -&gt; &lt;expr&gt;</w:t>
+      </w:r>
+    </w:p>
+    <w:p>
+      <w:pPr>
+        <w:pStyle w:val="Odstavecseseznamem"/>
+        <w:numPr>
+          <w:ilvl w:val="2"/>
+          <w:numId w:val="1"/>
+        </w:numPr>
+        <w:rPr>
+          <w:lang w:val="en-US"/>
+        </w:rPr>
+      </w:pPr>
+      <w:r>
+        <w:rPr>
+          <w:lang w:val="en-US"/>
+        </w:rPr>
+        <w:t>&lt;</w:t>
+      </w:r>
+      <w:proofErr w:type="spellStart"/>
+      <w:r>
+        <w:rPr>
+          <w:lang w:val="en-US"/>
+        </w:rPr>
+        <w:t>f_retval</w:t>
+      </w:r>
+      <w:proofErr w:type="spellEnd"/>
+      <w:r>
+        <w:rPr>
+          <w:lang w:val="en-US"/>
+        </w:rPr>
+        <w:t>&gt; -&gt; &lt;expr&gt; COMMA &lt;</w:t>
+      </w:r>
+      <w:proofErr w:type="spellStart"/>
+      <w:r>
+        <w:rPr>
+          <w:lang w:val="en-US"/>
+        </w:rPr>
+        <w:t>f_retval</w:t>
+      </w:r>
+      <w:proofErr w:type="spellEnd"/>
+      <w:r>
+        <w:rPr>
+          <w:lang w:val="en-US"/>
+        </w:rPr>
         <w:t>&gt;</w:t>
       </w:r>
-      <w:r>
-        <w:t xml:space="preserve"> -&gt; PACKAGE</w:t>
-      </w:r>
-      <w:r>
-        <w:t>_MAIN &lt;body&gt;</w:t>
+    </w:p>
+    <w:p>
+      <w:r>
+        <w:t>-------------------------------------------------------------------------------------------------------------------------------------</w:t>
       </w:r>
     </w:p>
     <w:p>
       <w:pPr>
         <w:pStyle w:val="Odstavecseseznamem"/>
         <w:numPr>
+          <w:ilvl w:val="1"/>
+          <w:numId w:val="1"/>
+        </w:numPr>
+      </w:pPr>
+      <w:r>
+        <w:rPr>
+          <w:lang w:val="en-US"/>
+        </w:rPr>
+        <w:t>&lt;body&gt;</w:t>
+      </w:r>
+    </w:p>
+    <w:p>
+      <w:pPr>
+        <w:pStyle w:val="Odstavecseseznamem"/>
+        <w:numPr>
           <w:ilvl w:val="2"/>
           <w:numId w:val="1"/>
         </w:numPr>
       </w:pPr>
       <w:r>
-        <w:t>&lt;</w:t>
-      </w:r>
-      <w:proofErr w:type="spellStart"/>
-      <w:r>
-        <w:t>prog</w:t>
-      </w:r>
-      <w:proofErr w:type="spellEnd"/>
-      <w:r>
-        <w:t>&gt; -&gt; EOF</w:t>
-      </w:r>
-    </w:p>
-    <w:p>
-      <w:pPr>
-        <w:pStyle w:val="Odstavecseseznamem"/>
-        <w:numPr>
-          <w:ilvl w:val="1"/>
-          <w:numId w:val="1"/>
-        </w:numPr>
-      </w:pPr>
-      <w:r>
-        <w:t>&lt;</w:t>
-      </w:r>
-      <w:proofErr w:type="spellStart"/>
-      <w:r>
-        <w:t>func</w:t>
-      </w:r>
-      <w:proofErr w:type="spellEnd"/>
-      <w:r>
-        <w:t>&gt;</w:t>
-      </w:r>
-    </w:p>
-    <w:p>
-      <w:pPr>
-        <w:pStyle w:val="Odstavecseseznamem"/>
-        <w:numPr>
-          <w:ilvl w:val="2"/>
-          <w:numId w:val="1"/>
-        </w:numPr>
-      </w:pPr>
-      <w:r>
-        <w:t>&lt;</w:t>
-      </w:r>
-      <w:proofErr w:type="spellStart"/>
-      <w:r>
-        <w:t>func</w:t>
-      </w:r>
-      <w:proofErr w:type="spellEnd"/>
-      <w:r>
-        <w:t xml:space="preserve">&gt;-&gt; ID  </w:t>
-      </w:r>
-      <w:r>
-        <w:rPr>
-          <w:lang w:val="en-US"/>
-        </w:rPr>
-        <w:t xml:space="preserve">L_VINCL &lt;params&gt; </w:t>
-      </w:r>
-    </w:p>
-    <w:p>
-      <w:pPr>
-        <w:pStyle w:val="Odstavecseseznamem"/>
-        <w:numPr>
-          <w:ilvl w:val="1"/>
-          <w:numId w:val="1"/>
-        </w:numPr>
-      </w:pPr>
-      <w:r>
-        <w:rPr>
-          <w:lang w:val="en-GB"/>
-        </w:rPr>
-        <w:t>&lt;body&gt;</w:t>
-      </w:r>
-    </w:p>
-    <w:p>
-      <w:pPr>
-        <w:pStyle w:val="Odstavecseseznamem"/>
-        <w:numPr>
-          <w:ilvl w:val="2"/>
-          <w:numId w:val="1"/>
-        </w:numPr>
-      </w:pPr>
-    </w:p>
-    <w:p>
-      <w:pPr>
-        <w:pStyle w:val="Odstavecseseznamem"/>
-        <w:numPr>
-          <w:ilvl w:val="1"/>
-          <w:numId w:val="1"/>
-        </w:numPr>
-      </w:pPr>
-      <w:r>
-        <w:rPr>
-          <w:lang w:val="en-US"/>
-        </w:rPr>
-        <w:t>&lt;param&gt;</w:t>
-      </w:r>
-    </w:p>
-    <w:p>
-      <w:pPr>
-        <w:pStyle w:val="Odstavecseseznamem"/>
-        <w:numPr>
-          <w:ilvl w:val="2"/>
-          <w:numId w:val="1"/>
-        </w:numPr>
-      </w:pPr>
-      <w:r>
-        <w:rPr>
-          <w:lang w:val="en-US"/>
-        </w:rPr>
-        <w:t>&lt;param&gt; -</w:t>
-      </w:r>
-      <w:proofErr w:type="gramStart"/>
-      <w:r>
-        <w:rPr>
-          <w:lang w:val="en-US"/>
-        </w:rPr>
-        <w:t>&gt;</w:t>
-      </w:r>
-      <w:r>
-        <w:rPr>
-          <w:lang w:val="en-US"/>
-        </w:rPr>
-        <w:t xml:space="preserve"> </w:t>
-      </w:r>
-      <w:r>
-        <w:rPr>
-          <w:lang w:val="en-US"/>
-        </w:rPr>
-        <w:t xml:space="preserve"> R</w:t>
-      </w:r>
-      <w:proofErr w:type="gramEnd"/>
-      <w:r>
-        <w:rPr>
-          <w:lang w:val="en-US"/>
-        </w:rPr>
-        <w:t>_VINCL</w:t>
-      </w:r>
-    </w:p>
-    <w:p>
-      <w:pPr>
-        <w:pStyle w:val="Odstavecseseznamem"/>
-        <w:numPr>
-          <w:ilvl w:val="2"/>
-          <w:numId w:val="1"/>
-        </w:numPr>
-      </w:pPr>
-      <w:r>
-        <w:rPr>
-          <w:lang w:val="en-US"/>
-        </w:rPr>
-        <w:t>&lt;param&gt; -</w:t>
-      </w:r>
-      <w:proofErr w:type="gramStart"/>
-      <w:r>
-        <w:rPr>
-          <w:lang w:val="en-US"/>
-        </w:rPr>
-        <w:t>&gt;</w:t>
-      </w:r>
-      <w:r>
-        <w:rPr>
-          <w:lang w:val="en-US"/>
-        </w:rPr>
-        <w:t xml:space="preserve"> </w:t>
-      </w:r>
-      <w:r>
-        <w:rPr>
-          <w:lang w:val="en-US"/>
-        </w:rPr>
-        <w:t xml:space="preserve"> COMMA</w:t>
-      </w:r>
-      <w:proofErr w:type="gramEnd"/>
-      <w:r>
-        <w:rPr>
-          <w:lang w:val="en-US"/>
-        </w:rPr>
-        <w:t xml:space="preserve"> [INT, DOUBLE, STRING] ID &lt;params&gt;</w:t>
-      </w:r>
-    </w:p>
-    <w:p>
-      <w:pPr>
-        <w:pStyle w:val="Odstavecseseznamem"/>
-        <w:numPr>
-          <w:ilvl w:val="1"/>
-          <w:numId w:val="1"/>
-        </w:numPr>
-      </w:pPr>
-      <w:r>
-        <w:t>&lt;</w:t>
-      </w:r>
-      <w:proofErr w:type="spellStart"/>
-      <w:r>
-        <w:t>param_n</w:t>
-      </w:r>
-      <w:proofErr w:type="spellEnd"/>
-      <w:r>
-        <w:rPr>
-          <w:lang w:val="en-GB"/>
-        </w:rPr>
-        <w:t>&gt;</w:t>
-      </w:r>
-    </w:p>
-    <w:p>
-      <w:pPr>
-        <w:pStyle w:val="Odstavecseseznamem"/>
-        <w:numPr>
-          <w:ilvl w:val="2"/>
-          <w:numId w:val="1"/>
-        </w:numPr>
-      </w:pPr>
-    </w:p>
-    <w:p>
-      <w:pPr>
-        <w:pStyle w:val="Odstavecseseznamem"/>
-        <w:numPr>
-          <w:ilvl w:val="1"/>
-          <w:numId w:val="1"/>
-        </w:numPr>
-      </w:pPr>
-      <w:r>
-        <w:rPr>
-          <w:lang w:val="en-GB"/>
-        </w:rPr>
-        <w:t>&lt;type&gt;</w:t>
-      </w:r>
-    </w:p>
-    <w:p>
-      <w:pPr>
-        <w:pStyle w:val="Odstavecseseznamem"/>
-        <w:numPr>
-          <w:ilvl w:val="2"/>
-          <w:numId w:val="1"/>
-        </w:numPr>
-      </w:pPr>
-    </w:p>
-    <w:p>
-      <w:pPr>
-        <w:pStyle w:val="Odstavecseseznamem"/>
-        <w:numPr>
-          <w:ilvl w:val="1"/>
-          <w:numId w:val="1"/>
-        </w:numPr>
-      </w:pPr>
-      <w:r>
-        <w:rPr>
-          <w:lang w:val="en-GB"/>
-        </w:rPr>
-        <w:t>&lt;expr&gt;</w:t>
-      </w:r>
-    </w:p>
-    <w:p>
-      <w:pPr>
-        <w:pStyle w:val="Odstavecseseznamem"/>
-        <w:numPr>
-          <w:ilvl w:val="2"/>
-          <w:numId w:val="1"/>
-        </w:numPr>
-      </w:pPr>
-    </w:p>
-    <w:p>
-      <w:pPr>
-        <w:pStyle w:val="Odstavecseseznamem"/>
-        <w:numPr>
-          <w:ilvl w:val="1"/>
-          <w:numId w:val="1"/>
-        </w:numPr>
-      </w:pPr>
-      <w:r>
-        <w:rPr>
-          <w:lang w:val="en-GB"/>
-        </w:rPr>
-        <w:t>&lt;def&gt;</w:t>
-      </w:r>
-    </w:p>
-    <w:p>
-      <w:pPr>
-        <w:pStyle w:val="Odstavecseseznamem"/>
-        <w:numPr>
-          <w:ilvl w:val="2"/>
-          <w:numId w:val="1"/>
-        </w:numPr>
-      </w:pPr>
-    </w:p>
-    <w:p>
-      <w:pPr>
-        <w:pStyle w:val="Odstavecseseznamem"/>
-        <w:numPr>
-          <w:ilvl w:val="1"/>
-          <w:numId w:val="1"/>
-        </w:numPr>
-      </w:pPr>
-      <w:r>
-        <w:t>&lt;</w:t>
-      </w:r>
-      <w:proofErr w:type="spellStart"/>
-      <w:r>
-        <w:t>retval_n</w:t>
-      </w:r>
-      <w:proofErr w:type="spellEnd"/>
-      <w:r>
-        <w:t>&gt;</w:t>
-      </w:r>
-    </w:p>
-    <w:p>
-      <w:pPr>
-        <w:pStyle w:val="Odstavecseseznamem"/>
-        <w:numPr>
-          <w:ilvl w:val="2"/>
-          <w:numId w:val="1"/>
-        </w:numPr>
-      </w:pPr>
-    </w:p>
-    <w:p>
-      <w:pPr>
-        <w:ind w:left="1980"/>
-      </w:pPr>
+        <w:rPr>
+          <w:lang w:val="en-US"/>
+        </w:rPr>
+        <w:t>&lt;body&gt; -&gt; ID ASSIGN &lt;expr&gt;</w:t>
+      </w:r>
     </w:p>
     <w:sectPr>
       <w:pgSz w:w="11906" w:h="16838"/>
@@ -827,7 +1298,7 @@
   <w:abstractNum w:abstractNumId="0" w15:restartNumberingAfterBreak="0">
     <w:nsid w:val="52F5565B"/>
     <w:multiLevelType w:val="hybridMultilevel"/>
-    <w:tmpl w:val="A120E9AA"/>
+    <w:tmpl w:val="0EBC8FAE"/>
     <w:lvl w:ilvl="0" w:tplc="0405000F">
       <w:start w:val="1"/>
       <w:numFmt w:val="decimal"/>
@@ -843,7 +1314,7 @@
       <w:lvlText w:val="%2."/>
       <w:lvlJc w:val="left"/>
       <w:pPr>
-        <w:ind w:left="1440" w:hanging="360"/>
+        <w:ind w:left="1352" w:hanging="360"/>
       </w:pPr>
     </w:lvl>
     <w:lvl w:ilvl="2" w:tplc="0405001B">
@@ -852,7 +1323,7 @@
       <w:lvlText w:val="%3."/>
       <w:lvlJc w:val="right"/>
       <w:pPr>
-        <w:ind w:left="2160" w:hanging="180"/>
+        <w:ind w:left="1881" w:hanging="180"/>
       </w:pPr>
     </w:lvl>
     <w:lvl w:ilvl="3" w:tplc="0405000F">

</xml_diff>